<commit_message>
undergrad edits and presentations for lab meeting
</commit_message>
<xml_diff>
--- a/documents/complimentarity/complementarity_in_competition.docx
+++ b/documents/complimentarity/complementarity_in_competition.docx
@@ -15,23 +15,7 @@
           <w:rFonts w:ascii="Times New Roman" w:hAnsi="Times New Roman" w:cs="Times New Roman"/>
           <w:color w:val="000000" w:themeColor="text1"/>
         </w:rPr>
-        <w:t xml:space="preserve">Does </w:t>
-      </w:r>
-      <w:del w:id="0" w:author="Mendelson, Alex" w:date="2025-11-17T12:57:00Z" w16du:dateUtc="2025-11-17T20:57:00Z">
-        <w:r>
-          <w:rPr>
-            <w:rFonts w:ascii="Times New Roman" w:hAnsi="Times New Roman" w:cs="Times New Roman"/>
-            <w:color w:val="000000" w:themeColor="text1"/>
-          </w:rPr>
-          <w:delText>-</w:delText>
-        </w:r>
-      </w:del>
-      <w:r>
-        <w:rPr>
-          <w:rFonts w:ascii="Times New Roman" w:hAnsi="Times New Roman" w:cs="Times New Roman"/>
-          <w:color w:val="000000" w:themeColor="text1"/>
-        </w:rPr>
-        <w:t>diversity in</w:t>
+        <w:t>Does diversity in</w:t>
       </w:r>
       <w:r>
         <w:rPr>
@@ -260,14 +244,6 @@
         <w:rPr>
           <w:rFonts w:ascii="Times New Roman" w:hAnsi="Times New Roman" w:cs="Times New Roman"/>
           <w:color w:val="000000" w:themeColor="text1"/>
-          <w:rPrChange w:id="1" w:author="Mendelson, Alex" w:date="2025-11-14T11:53:00Z" w16du:dateUtc="2025-11-14T19:53:00Z">
-            <w:rPr>
-              <w:rFonts w:ascii="Times New Roman" w:hAnsi="Times New Roman" w:cs="Times New Roman"/>
-              <w:i/>
-              <w:iCs/>
-              <w:color w:val="000000" w:themeColor="text1"/>
-            </w:rPr>
-          </w:rPrChange>
         </w:rPr>
         <w:t>is</w:t>
       </w:r>
@@ -374,14 +350,6 @@
         <w:rPr>
           <w:rFonts w:ascii="Times New Roman" w:hAnsi="Times New Roman" w:cs="Times New Roman"/>
           <w:color w:val="000000" w:themeColor="text1"/>
-          <w:rPrChange w:id="2" w:author="Mendelson, Alex" w:date="2025-11-14T11:54:00Z" w16du:dateUtc="2025-11-14T19:54:00Z">
-            <w:rPr>
-              <w:rFonts w:ascii="Times New Roman" w:hAnsi="Times New Roman" w:cs="Times New Roman"/>
-              <w:i/>
-              <w:iCs/>
-              <w:color w:val="000000" w:themeColor="text1"/>
-            </w:rPr>
-          </w:rPrChange>
         </w:rPr>
         <w:t>sp.</w:t>
       </w:r>
@@ -492,27 +460,12 @@
         </w:rPr>
         <w:t xml:space="preserve">. </w:t>
       </w:r>
-      <w:commentRangeStart w:id="3"/>
       <w:r>
         <w:rPr>
           <w:rFonts w:ascii="Times New Roman" w:hAnsi="Times New Roman" w:cs="Times New Roman"/>
           <w:kern w:val="0"/>
         </w:rPr>
-        <w:t>Rotifer clones respond differently to temperature, and likely will respond differently to competition</w:t>
-      </w:r>
-      <w:commentRangeEnd w:id="3"/>
-      <w:r>
-        <w:rPr>
-          <w:rStyle w:val="CommentReference"/>
-        </w:rPr>
-        <w:commentReference w:id="3"/>
-      </w:r>
-      <w:r>
-        <w:rPr>
-          <w:rFonts w:ascii="Times New Roman" w:hAnsi="Times New Roman" w:cs="Times New Roman"/>
-          <w:kern w:val="0"/>
-        </w:rPr>
-        <w:t xml:space="preserve">. </w:t>
+        <w:t xml:space="preserve">Rotifer clones respond differently to temperature, and likely will respond differently to competition. </w:t>
       </w:r>
       <w:r>
         <w:rPr>
@@ -677,14 +630,19 @@
         </w:rPr>
         <w:t>In</w:t>
       </w:r>
-      <w:commentRangeStart w:id="4"/>
-      <w:commentRangeEnd w:id="4"/>
-      <w:r>
-        <w:rPr>
-          <w:rStyle w:val="CommentReference"/>
-          <w:rFonts w:ascii="Times New Roman" w:hAnsi="Times New Roman" w:cs="Times New Roman"/>
-        </w:rPr>
-        <w:commentReference w:id="4"/>
+      <w:r>
+        <w:rPr>
+          <w:rFonts w:ascii="Times New Roman" w:hAnsi="Times New Roman" w:cs="Times New Roman"/>
+          <w:color w:val="000000"/>
+        </w:rPr>
+        <w:t xml:space="preserve"> total there will be </w:t>
+      </w:r>
+      <w:r>
+        <w:rPr>
+          <w:rFonts w:ascii="Times New Roman" w:hAnsi="Times New Roman" w:cs="Times New Roman"/>
+          <w:color w:val="000000"/>
+        </w:rPr>
+        <w:t>42</w:t>
       </w:r>
       <w:r>
         <w:rPr>
@@ -693,29 +651,6 @@
         </w:rPr>
         <w:t xml:space="preserve"> </w:t>
       </w:r>
-      <w:commentRangeStart w:id="5"/>
-      <w:commentRangeStart w:id="6"/>
-      <w:r>
-        <w:rPr>
-          <w:rFonts w:ascii="Times New Roman" w:hAnsi="Times New Roman" w:cs="Times New Roman"/>
-          <w:color w:val="000000"/>
-        </w:rPr>
-        <w:t xml:space="preserve">total there will be </w:t>
-      </w:r>
-      <w:r>
-        <w:rPr>
-          <w:rFonts w:ascii="Times New Roman" w:hAnsi="Times New Roman" w:cs="Times New Roman"/>
-          <w:color w:val="000000"/>
-        </w:rPr>
-        <w:t>42</w:t>
-      </w:r>
-      <w:r>
-        <w:rPr>
-          <w:rFonts w:ascii="Times New Roman" w:hAnsi="Times New Roman" w:cs="Times New Roman"/>
-          <w:color w:val="000000"/>
-        </w:rPr>
-        <w:t xml:space="preserve"> </w:t>
-      </w:r>
       <w:r>
         <w:rPr>
           <w:rFonts w:ascii="Times New Roman" w:hAnsi="Times New Roman" w:cs="Times New Roman"/>
@@ -732,28 +667,7 @@
         <w:rPr>
           <w:rFonts w:ascii="Times New Roman" w:hAnsi="Times New Roman" w:cs="Times New Roman"/>
         </w:rPr>
-        <w:t xml:space="preserve"> centrifuge tubes</w:t>
-      </w:r>
-      <w:commentRangeEnd w:id="5"/>
-      <w:r>
-        <w:rPr>
-          <w:rStyle w:val="CommentReference"/>
-          <w:rFonts w:ascii="Times New Roman" w:hAnsi="Times New Roman" w:cs="Times New Roman"/>
-        </w:rPr>
-        <w:commentReference w:id="5"/>
-      </w:r>
-      <w:commentRangeEnd w:id="6"/>
-      <w:r>
-        <w:rPr>
-          <w:rStyle w:val="CommentReference"/>
-        </w:rPr>
-        <w:commentReference w:id="6"/>
-      </w:r>
-      <w:r>
-        <w:rPr>
-          <w:rFonts w:ascii="Times New Roman" w:hAnsi="Times New Roman" w:cs="Times New Roman"/>
-        </w:rPr>
-        <w:t xml:space="preserve">. </w:t>
+        <w:t xml:space="preserve"> centrifuge tubes. </w:t>
       </w:r>
       <w:r>
         <w:rPr>
@@ -824,15 +738,6 @@
         </w:rPr>
         <w:t xml:space="preserve">We will </w:t>
       </w:r>
-      <w:commentRangeStart w:id="7"/>
-      <w:commentRangeEnd w:id="7"/>
-      <w:r>
-        <w:rPr>
-          <w:rStyle w:val="CommentReference"/>
-          <w:rFonts w:ascii="Times New Roman" w:hAnsi="Times New Roman" w:cs="Times New Roman"/>
-        </w:rPr>
-        <w:commentReference w:id="7"/>
-      </w:r>
       <w:r>
         <w:rPr>
           <w:rFonts w:ascii="Times New Roman" w:hAnsi="Times New Roman" w:cs="Times New Roman"/>
@@ -895,14 +800,6 @@
         <w:rPr>
           <w:rFonts w:ascii="Times New Roman" w:hAnsi="Times New Roman" w:cs="Times New Roman"/>
           <w:color w:val="000000" w:themeColor="text1"/>
-          <w:rPrChange w:id="8" w:author="Mendelson, Alex" w:date="2025-11-17T13:02:00Z" w16du:dateUtc="2025-11-17T21:02:00Z">
-            <w:rPr>
-              <w:rFonts w:ascii="Times New Roman" w:hAnsi="Times New Roman" w:cs="Times New Roman"/>
-              <w:i/>
-              <w:iCs/>
-              <w:color w:val="000000" w:themeColor="text1"/>
-            </w:rPr>
-          </w:rPrChange>
         </w:rPr>
         <w:t>sp.</w:t>
       </w:r>
@@ -1020,166 +917,6 @@
     </w:sectPr>
   </w:body>
 </w:document>
-</file>
-
-<file path=word/comments.xml><?xml version="1.0" encoding="utf-8"?>
-<w:comments xmlns:wpc="http://schemas.microsoft.com/office/word/2010/wordprocessingCanvas" xmlns:cx="http://schemas.microsoft.com/office/drawing/2014/chartex" xmlns:cx1="http://schemas.microsoft.com/office/drawing/2015/9/8/chartex" xmlns:cx2="http://schemas.microsoft.com/office/drawing/2015/10/21/chartex" xmlns:cx3="http://schemas.microsoft.com/office/drawing/2016/5/9/chartex" xmlns:cx4="http://schemas.microsoft.com/office/drawing/2016/5/10/chartex" xmlns:cx5="http://schemas.microsoft.com/office/drawing/2016/5/11/chartex" xmlns:cx6="http://schemas.microsoft.com/office/drawing/2016/5/12/chartex" xmlns:cx7="http://schemas.microsoft.com/office/drawing/2016/5/13/chartex" xmlns:cx8="http://schemas.microsoft.com/office/drawing/2016/5/14/chartex" xmlns:mc="http://schemas.openxmlformats.org/markup-compatibility/2006" xmlns:aink="http://schemas.microsoft.com/office/drawing/2016/ink" xmlns:am3d="http://schemas.microsoft.com/office/drawing/2017/model3d" xmlns:o="urn:schemas-microsoft-com:office:office" xmlns:oel="http://schemas.microsoft.com/office/2019/extlst" xmlns:r="http://schemas.openxmlformats.org/officeDocument/2006/relationships" xmlns:m="http://schemas.openxmlformats.org/officeDocument/2006/math" xmlns:v="urn:schemas-microsoft-com:vml" xmlns:wp14="http://schemas.microsoft.com/office/word/2010/wordprocessingDrawing" xmlns:wp="http://schemas.openxmlformats.org/drawingml/2006/wordprocessingDrawing" xmlns:w10="urn:schemas-microsoft-com:office:word" xmlns:w="http://schemas.openxmlformats.org/wordprocessingml/2006/main" xmlns:w14="http://schemas.microsoft.com/office/word/2010/wordml" xmlns:w15="http://schemas.microsoft.com/office/word/2012/wordml" xmlns:w16cex="http://schemas.microsoft.com/office/word/2018/wordml/cex" xmlns:w16cid="http://schemas.microsoft.com/office/word/2016/wordml/cid" xmlns:w16="http://schemas.microsoft.com/office/word/2018/wordml" xmlns:w16du="http://schemas.microsoft.com/office/word/2023/wordml/word16du" xmlns:w16sdtdh="http://schemas.microsoft.com/office/word/2020/wordml/sdtdatahash" xmlns:w16sdtfl="http://schemas.microsoft.com/office/word/2024/wordml/sdtformatlock" xmlns:w16se="http://schemas.microsoft.com/office/word/2015/wordml/symex" xmlns:wpg="http://schemas.microsoft.com/office/word/2010/wordprocessingGroup" xmlns:wpi="http://schemas.microsoft.com/office/word/2010/wordprocessingInk" xmlns:wne="http://schemas.microsoft.com/office/word/2006/wordml" xmlns:wps="http://schemas.microsoft.com/office/word/2010/wordprocessingShape" mc:Ignorable="w14 w15 w16se w16cid w16 w16cex w16sdtdh w16sdtfl w16du wp14">
-  <w:comment w:id="3" w:author="Morales, Breana M" w:date="2025-11-14T12:53:00Z" w:initials="MBM">
-    <w:p>
-      <w:r>
-        <w:rPr>
-          <w:rStyle w:val="CommentReference"/>
-        </w:rPr>
-        <w:annotationRef/>
-      </w:r>
-      <w:r>
-        <w:rPr>
-          <w:sz w:val="20"/>
-          <w:szCs w:val="20"/>
-        </w:rPr>
-        <w:t xml:space="preserve">pharase dont copy alex </w:t>
-      </w:r>
-    </w:p>
-    <w:p/>
-  </w:comment>
-  <w:comment w:id="4" w:author="Mendelson, Alex" w:date="2025-11-14T12:08:00Z" w:initials="AM">
-    <w:p>
-      <w:pPr>
-        <w:pStyle w:val="CommentText"/>
-      </w:pPr>
-      <w:r>
-        <w:rPr>
-          <w:rStyle w:val="CommentReference"/>
-        </w:rPr>
-        <w:annotationRef/>
-      </w:r>
-      <w:r>
-        <w:t xml:space="preserve">You need a topic sentence here to introduce the design. Something like “To investigate the complementary effects of diversity on competition, we will grow low and high diversity cultures of </w:t>
-      </w:r>
-      <w:r>
-        <w:rPr>
-          <w:i/>
-          <w:iCs/>
-        </w:rPr>
-        <w:t>H. rosa</w:t>
-      </w:r>
-      <w:r>
-        <w:t xml:space="preserve"> with and without a competitor.”</w:t>
-      </w:r>
-    </w:p>
-  </w:comment>
-  <w:comment w:id="5" w:author="Mendelson, Alex" w:date="2025-11-14T12:10:00Z" w:initials="AM">
-    <w:p>
-      <w:pPr>
-        <w:pStyle w:val="CommentText"/>
-      </w:pPr>
-      <w:r>
-        <w:rPr>
-          <w:rStyle w:val="CommentReference"/>
-        </w:rPr>
-        <w:annotationRef/>
-      </w:r>
-      <w:r>
-        <w:t>I don’t think you need to have the total number of tubes</w:t>
-      </w:r>
-    </w:p>
-  </w:comment>
-  <w:comment w:id="6" w:author="Morales, Breana M" w:date="2025-11-14T12:58:00Z" w:initials="MBM">
-    <w:p>
-      <w:r>
-        <w:rPr>
-          <w:rStyle w:val="CommentReference"/>
-        </w:rPr>
-        <w:annotationRef/>
-      </w:r>
-      <w:r>
-        <w:rPr>
-          <w:sz w:val="20"/>
-          <w:szCs w:val="20"/>
-        </w:rPr>
-        <w:t xml:space="preserve">I can delete it if you want. I just thought it might be  Beneficial </w:t>
-      </w:r>
-    </w:p>
-    <w:p>
-      <w:r>
-        <w:rPr>
-          <w:sz w:val="20"/>
-          <w:szCs w:val="20"/>
-        </w:rPr>
-        <w:t xml:space="preserve">  to show how many culture we have in case anyone wanted to know. </w:t>
-      </w:r>
-    </w:p>
-  </w:comment>
-  <w:comment w:id="7" w:author="Mendelson, Alex" w:date="2025-11-14T12:12:00Z" w:initials="AM">
-    <w:p>
-      <w:pPr>
-        <w:pStyle w:val="CommentText"/>
-      </w:pPr>
-      <w:r>
-        <w:rPr>
-          <w:rStyle w:val="CommentReference"/>
-        </w:rPr>
-        <w:annotationRef/>
-      </w:r>
-      <w:r>
-        <w:t>“then” makes it sound like this part is happening at a different time</w:t>
-      </w:r>
-    </w:p>
-  </w:comment>
-</w:comments>
-</file>
-
-<file path=word/commentsExtended.xml><?xml version="1.0" encoding="utf-8"?>
-<w15:commentsEx xmlns:wpc="http://schemas.microsoft.com/office/word/2010/wordprocessingCanvas" xmlns:cx="http://schemas.microsoft.com/office/drawing/2014/chartex" xmlns:cx1="http://schemas.microsoft.com/office/drawing/2015/9/8/chartex" xmlns:cx2="http://schemas.microsoft.com/office/drawing/2015/10/21/chartex" xmlns:cx3="http://schemas.microsoft.com/office/drawing/2016/5/9/chartex" xmlns:cx4="http://schemas.microsoft.com/office/drawing/2016/5/10/chartex" xmlns:cx5="http://schemas.microsoft.com/office/drawing/2016/5/11/chartex" xmlns:cx6="http://schemas.microsoft.com/office/drawing/2016/5/12/chartex" xmlns:cx7="http://schemas.microsoft.com/office/drawing/2016/5/13/chartex" xmlns:cx8="http://schemas.microsoft.com/office/drawing/2016/5/14/chartex" xmlns:mc="http://schemas.openxmlformats.org/markup-compatibility/2006" xmlns:aink="http://schemas.microsoft.com/office/drawing/2016/ink" xmlns:am3d="http://schemas.microsoft.com/office/drawing/2017/model3d" xmlns:o="urn:schemas-microsoft-com:office:office" xmlns:oel="http://schemas.microsoft.com/office/2019/extlst" xmlns:r="http://schemas.openxmlformats.org/officeDocument/2006/relationships" xmlns:m="http://schemas.openxmlformats.org/officeDocument/2006/math" xmlns:v="urn:schemas-microsoft-com:vml" xmlns:wp14="http://schemas.microsoft.com/office/word/2010/wordprocessingDrawing" xmlns:wp="http://schemas.openxmlformats.org/drawingml/2006/wordprocessingDrawing" xmlns:w10="urn:schemas-microsoft-com:office:word" xmlns:w="http://schemas.openxmlformats.org/wordprocessingml/2006/main" xmlns:w14="http://schemas.microsoft.com/office/word/2010/wordml" xmlns:w15="http://schemas.microsoft.com/office/word/2012/wordml" xmlns:w16cex="http://schemas.microsoft.com/office/word/2018/wordml/cex" xmlns:w16cid="http://schemas.microsoft.com/office/word/2016/wordml/cid" xmlns:w16="http://schemas.microsoft.com/office/word/2018/wordml" xmlns:w16du="http://schemas.microsoft.com/office/word/2023/wordml/word16du" xmlns:w16sdtdh="http://schemas.microsoft.com/office/word/2020/wordml/sdtdatahash" xmlns:w16sdtfl="http://schemas.microsoft.com/office/word/2024/wordml/sdtformatlock" xmlns:w16se="http://schemas.microsoft.com/office/word/2015/wordml/symex" xmlns:wpg="http://schemas.microsoft.com/office/word/2010/wordprocessingGroup" xmlns:wpi="http://schemas.microsoft.com/office/word/2010/wordprocessingInk" xmlns:wne="http://schemas.microsoft.com/office/word/2006/wordml" xmlns:wps="http://schemas.microsoft.com/office/word/2010/wordprocessingShape" mc:Ignorable="w14 w15 w16se w16cid w16 w16cex w16sdtdh w16sdtfl w16du wp14">
-  <w15:commentEx w15:paraId="268F60DB" w15:done="1"/>
-  <w15:commentEx w15:paraId="315428C1" w15:done="1"/>
-  <w15:commentEx w15:paraId="1DFDA91D" w15:done="1"/>
-  <w15:commentEx w15:paraId="21B14B85" w15:paraIdParent="1DFDA91D" w15:done="1"/>
-  <w15:commentEx w15:paraId="51809E23" w15:done="1"/>
-</w15:commentsEx>
-</file>
-
-<file path=word/commentsExtensible.xml><?xml version="1.0" encoding="utf-8"?>
-<w16cex:commentsExtensible xmlns:wpc="http://schemas.microsoft.com/office/word/2010/wordprocessingCanvas" xmlns:cx="http://schemas.microsoft.com/office/drawing/2014/chartex" xmlns:cx1="http://schemas.microsoft.com/office/drawing/2015/9/8/chartex" xmlns:cx2="http://schemas.microsoft.com/office/drawing/2015/10/21/chartex" xmlns:cx3="http://schemas.microsoft.com/office/drawing/2016/5/9/chartex" xmlns:cx4="http://schemas.microsoft.com/office/drawing/2016/5/10/chartex" xmlns:cx5="http://schemas.microsoft.com/office/drawing/2016/5/11/chartex" xmlns:cx6="http://schemas.microsoft.com/office/drawing/2016/5/12/chartex" xmlns:cx7="http://schemas.microsoft.com/office/drawing/2016/5/13/chartex" xmlns:cx8="http://schemas.microsoft.com/office/drawing/2016/5/14/chartex" xmlns:cr="http://schemas.microsoft.com/office/comments/2020/reactions" xmlns:mc="http://schemas.openxmlformats.org/markup-compatibility/2006" xmlns:aink="http://schemas.microsoft.com/office/drawing/2016/ink" xmlns:am3d="http://schemas.microsoft.com/office/drawing/2017/model3d" xmlns:o="urn:schemas-microsoft-com:office:office" xmlns:oel="http://schemas.microsoft.com/office/2019/extlst" xmlns:r="http://schemas.openxmlformats.org/officeDocument/2006/relationships" xmlns:m="http://schemas.openxmlformats.org/officeDocument/2006/math" xmlns:v="urn:schemas-microsoft-com:vml" xmlns:wp14="http://schemas.microsoft.com/office/word/2010/wordprocessingDrawing" xmlns:wp="http://schemas.openxmlformats.org/drawingml/2006/wordprocessingDrawing" xmlns:w10="urn:schemas-microsoft-com:office:word" xmlns:w="http://schemas.openxmlformats.org/wordprocessingml/2006/main" xmlns:w14="http://schemas.microsoft.com/office/word/2010/wordml" xmlns:w15="http://schemas.microsoft.com/office/word/2012/wordml" xmlns:w16cex="http://schemas.microsoft.com/office/word/2018/wordml/cex" xmlns:w16cid="http://schemas.microsoft.com/office/word/2016/wordml/cid" xmlns:w16="http://schemas.microsoft.com/office/word/2018/wordml" xmlns:w16du="http://schemas.microsoft.com/office/word/2023/wordml/word16du" xmlns:w16sdtdh="http://schemas.microsoft.com/office/word/2020/wordml/sdtdatahash" xmlns:w16sdtfl="http://schemas.microsoft.com/office/word/2024/wordml/sdtformatlock" xmlns:w16se="http://schemas.microsoft.com/office/word/2015/wordml/symex" xmlns:wpg="http://schemas.microsoft.com/office/word/2010/wordprocessingGroup" xmlns:wpi="http://schemas.microsoft.com/office/word/2010/wordprocessingInk" xmlns:wne="http://schemas.microsoft.com/office/word/2006/wordml" xmlns:wps="http://schemas.microsoft.com/office/word/2010/wordprocessingShape" mc:Ignorable="w14 w15 w16se w16cid w16 w16cex w16sdtdh w16sdtfl cr w16du wp14">
-  <w16cex:commentExtensible w16cex:durableId="218BA4EF" w16cex:dateUtc="2025-11-14T20:53:00Z"/>
-  <w16cex:commentExtensible w16cex:durableId="2DF31CE5" w16cex:dateUtc="2025-11-14T20:08:00Z"/>
-  <w16cex:commentExtensible w16cex:durableId="15FE52F3" w16cex:dateUtc="2025-11-14T20:10:00Z"/>
-  <w16cex:commentExtensible w16cex:durableId="2818FA4A" w16cex:dateUtc="2025-11-14T20:58:00Z"/>
-  <w16cex:commentExtensible w16cex:durableId="65CDE850" w16cex:dateUtc="2025-11-14T20:12:00Z">
-    <w16cex:extLst>
-      <w16:ext w16:uri="{CE6994B0-6A32-4C9F-8C6B-6E91EDA988CE}">
-        <cr:reactions xmlns:cr="http://schemas.microsoft.com/office/comments/2020/reactions">
-          <cr:reaction reactionType="1">
-            <cr:reactionInfo dateUtc="2025-11-14T20:48:59Z">
-              <cr:user userId="S::breana.morales.678@my.csun.edu::edb912c0-9877-4c67-b4c4-a2a123a59b25" userProvider="AD" userName="Morales, Breana M"/>
-            </cr:reactionInfo>
-          </cr:reaction>
-        </cr:reactions>
-      </w16:ext>
-    </w16cex:extLst>
-  </w16cex:commentExtensible>
-</w16cex:commentsExtensible>
-</file>
-
-<file path=word/commentsIds.xml><?xml version="1.0" encoding="utf-8"?>
-<w16cid:commentsIds xmlns:wpc="http://schemas.microsoft.com/office/word/2010/wordprocessingCanvas" xmlns:cx="http://schemas.microsoft.com/office/drawing/2014/chartex" xmlns:cx1="http://schemas.microsoft.com/office/drawing/2015/9/8/chartex" xmlns:cx2="http://schemas.microsoft.com/office/drawing/2015/10/21/chartex" xmlns:cx3="http://schemas.microsoft.com/office/drawing/2016/5/9/chartex" xmlns:cx4="http://schemas.microsoft.com/office/drawing/2016/5/10/chartex" xmlns:cx5="http://schemas.microsoft.com/office/drawing/2016/5/11/chartex" xmlns:cx6="http://schemas.microsoft.com/office/drawing/2016/5/12/chartex" xmlns:cx7="http://schemas.microsoft.com/office/drawing/2016/5/13/chartex" xmlns:cx8="http://schemas.microsoft.com/office/drawing/2016/5/14/chartex" xmlns:mc="http://schemas.openxmlformats.org/markup-compatibility/2006" xmlns:aink="http://schemas.microsoft.com/office/drawing/2016/ink" xmlns:am3d="http://schemas.microsoft.com/office/drawing/2017/model3d" xmlns:o="urn:schemas-microsoft-com:office:office" xmlns:oel="http://schemas.microsoft.com/office/2019/extlst" xmlns:r="http://schemas.openxmlformats.org/officeDocument/2006/relationships" xmlns:m="http://schemas.openxmlformats.org/officeDocument/2006/math" xmlns:v="urn:schemas-microsoft-com:vml" xmlns:wp14="http://schemas.microsoft.com/office/word/2010/wordprocessingDrawing" xmlns:wp="http://schemas.openxmlformats.org/drawingml/2006/wordprocessingDrawing" xmlns:w10="urn:schemas-microsoft-com:office:word" xmlns:w="http://schemas.openxmlformats.org/wordprocessingml/2006/main" xmlns:w14="http://schemas.microsoft.com/office/word/2010/wordml" xmlns:w15="http://schemas.microsoft.com/office/word/2012/wordml" xmlns:w16cex="http://schemas.microsoft.com/office/word/2018/wordml/cex" xmlns:w16cid="http://schemas.microsoft.com/office/word/2016/wordml/cid" xmlns:w16="http://schemas.microsoft.com/office/word/2018/wordml" xmlns:w16du="http://schemas.microsoft.com/office/word/2023/wordml/word16du" xmlns:w16sdtdh="http://schemas.microsoft.com/office/word/2020/wordml/sdtdatahash" xmlns:w16sdtfl="http://schemas.microsoft.com/office/word/2024/wordml/sdtformatlock" xmlns:w16se="http://schemas.microsoft.com/office/word/2015/wordml/symex" xmlns:wpg="http://schemas.microsoft.com/office/word/2010/wordprocessingGroup" xmlns:wpi="http://schemas.microsoft.com/office/word/2010/wordprocessingInk" xmlns:wne="http://schemas.microsoft.com/office/word/2006/wordml" xmlns:wps="http://schemas.microsoft.com/office/word/2010/wordprocessingShape" mc:Ignorable="w14 w15 w16se w16cid w16 w16cex w16sdtdh w16sdtfl w16du wp14">
-  <w16cid:commentId w16cid:paraId="268F60DB" w16cid:durableId="218BA4EF"/>
-  <w16cid:commentId w16cid:paraId="315428C1" w16cid:durableId="2DF31CE5"/>
-  <w16cid:commentId w16cid:paraId="1DFDA91D" w16cid:durableId="15FE52F3"/>
-  <w16cid:commentId w16cid:paraId="21B14B85" w16cid:durableId="2818FA4A"/>
-  <w16cid:commentId w16cid:paraId="51809E23" w16cid:durableId="65CDE850"/>
-</w16cid:commentsIds>
-</file>
-
-<file path=word/people.xml><?xml version="1.0" encoding="utf-8"?>
-<w15:people xmlns:wpc="http://schemas.microsoft.com/office/word/2010/wordprocessingCanvas" xmlns:cx="http://schemas.microsoft.com/office/drawing/2014/chartex" xmlns:cx1="http://schemas.microsoft.com/office/drawing/2015/9/8/chartex" xmlns:cx2="http://schemas.microsoft.com/office/drawing/2015/10/21/chartex" xmlns:cx3="http://schemas.microsoft.com/office/drawing/2016/5/9/chartex" xmlns:cx4="http://schemas.microsoft.com/office/drawing/2016/5/10/chartex" xmlns:cx5="http://schemas.microsoft.com/office/drawing/2016/5/11/chartex" xmlns:cx6="http://schemas.microsoft.com/office/drawing/2016/5/12/chartex" xmlns:cx7="http://schemas.microsoft.com/office/drawing/2016/5/13/chartex" xmlns:cx8="http://schemas.microsoft.com/office/drawing/2016/5/14/chartex" xmlns:mc="http://schemas.openxmlformats.org/markup-compatibility/2006" xmlns:aink="http://schemas.microsoft.com/office/drawing/2016/ink" xmlns:am3d="http://schemas.microsoft.com/office/drawing/2017/model3d" xmlns:o="urn:schemas-microsoft-com:office:office" xmlns:oel="http://schemas.microsoft.com/office/2019/extlst" xmlns:r="http://schemas.openxmlformats.org/officeDocument/2006/relationships" xmlns:m="http://schemas.openxmlformats.org/officeDocument/2006/math" xmlns:v="urn:schemas-microsoft-com:vml" xmlns:wp14="http://schemas.microsoft.com/office/word/2010/wordprocessingDrawing" xmlns:wp="http://schemas.openxmlformats.org/drawingml/2006/wordprocessingDrawing" xmlns:w10="urn:schemas-microsoft-com:office:word" xmlns:w="http://schemas.openxmlformats.org/wordprocessingml/2006/main" xmlns:w14="http://schemas.microsoft.com/office/word/2010/wordml" xmlns:w15="http://schemas.microsoft.com/office/word/2012/wordml" xmlns:w16cex="http://schemas.microsoft.com/office/word/2018/wordml/cex" xmlns:w16cid="http://schemas.microsoft.com/office/word/2016/wordml/cid" xmlns:w16="http://schemas.microsoft.com/office/word/2018/wordml" xmlns:w16du="http://schemas.microsoft.com/office/word/2023/wordml/word16du" xmlns:w16sdtdh="http://schemas.microsoft.com/office/word/2020/wordml/sdtdatahash" xmlns:w16sdtfl="http://schemas.microsoft.com/office/word/2024/wordml/sdtformatlock" xmlns:w16se="http://schemas.microsoft.com/office/word/2015/wordml/symex" xmlns:wpg="http://schemas.microsoft.com/office/word/2010/wordprocessingGroup" xmlns:wpi="http://schemas.microsoft.com/office/word/2010/wordprocessingInk" xmlns:wne="http://schemas.microsoft.com/office/word/2006/wordml" xmlns:wps="http://schemas.microsoft.com/office/word/2010/wordprocessingShape" mc:Ignorable="w14 w15 w16se w16cid w16 w16cex w16sdtdh w16sdtfl w16du wp14">
-  <w15:person w15:author="Mendelson, Alex">
-    <w15:presenceInfo w15:providerId="AD" w15:userId="S::alex.mendelson.698@my.csun.edu::b5197b80-85c3-4871-be06-fccfde9bb34f"/>
-  </w15:person>
-  <w15:person w15:author="Morales, Breana M">
-    <w15:presenceInfo w15:providerId="AD" w15:userId="S::breana.morales.678@my.csun.edu::edb912c0-9877-4c67-b4c4-a2a123a59b25"/>
-  </w15:person>
-</w15:people>
 </file>
 
 <file path=word/styles.xml><?xml version="1.0" encoding="utf-8"?>

</xml_diff>